<commit_message>
more sources and changed some arguments
</commit_message>
<xml_diff>
--- a/Group/Minutes of Meeting - 2 Oct.docx
+++ b/Group/Minutes of Meeting - 2 Oct.docx
@@ -64,7 +64,19 @@
         <w:rPr>
           <w:lang w:val="en-IN"/>
         </w:rPr>
-        <w:t xml:space="preserve"> September </w:t>
+        <w:t xml:space="preserve"> </w:t>
+      </w:r>
+      <w:r>
+        <w:rPr>
+          <w:lang w:val="en-IN"/>
+        </w:rPr>
+        <w:t>October</w:t>
+      </w:r>
+      <w:r>
+        <w:rPr>
+          <w:lang w:val="en-IN"/>
+        </w:rPr>
+        <w:t xml:space="preserve"> </w:t>
       </w:r>
     </w:p>
     <w:p>
@@ -140,7 +152,31 @@
         <w:rPr>
           <w:lang w:val="en-IN"/>
         </w:rPr>
-        <w:t xml:space="preserve">, we decided to have an overarching theme of Brain Computer Interfaces and discuss our individual arguments in context of this theme. </w:t>
+        <w:t xml:space="preserve">, we decided to have an overarching theme of </w:t>
+      </w:r>
+      <w:r>
+        <w:rPr>
+          <w:lang w:val="en-IN"/>
+        </w:rPr>
+        <w:t>Brain-Computer</w:t>
+      </w:r>
+      <w:r>
+        <w:rPr>
+          <w:lang w:val="en-IN"/>
+        </w:rPr>
+        <w:t xml:space="preserve"> Interfaces and discuss our individual arguments in </w:t>
+      </w:r>
+      <w:r>
+        <w:rPr>
+          <w:lang w:val="en-IN"/>
+        </w:rPr>
+        <w:t xml:space="preserve">the </w:t>
+      </w:r>
+      <w:r>
+        <w:rPr>
+          <w:lang w:val="en-IN"/>
+        </w:rPr>
+        <w:t xml:space="preserve">context of this theme. </w:t>
       </w:r>
     </w:p>
     <w:p>
@@ -212,7 +248,19 @@
         <w:rPr>
           <w:lang w:val="en-IN"/>
         </w:rPr>
-        <w:t xml:space="preserve"> September.</w:t>
+        <w:t xml:space="preserve"> </w:t>
+      </w:r>
+      <w:r>
+        <w:rPr>
+          <w:lang w:val="en-IN"/>
+        </w:rPr>
+        <w:t>October</w:t>
+      </w:r>
+      <w:r>
+        <w:rPr>
+          <w:lang w:val="en-IN"/>
+        </w:rPr>
+        <w:t>.</w:t>
       </w:r>
     </w:p>
     <w:p>
@@ -232,28 +280,18 @@
         </w:rPr>
         <w:t xml:space="preserve">We synced up on how to use </w:t>
       </w:r>
-      <w:proofErr w:type="spellStart"/>
-      <w:r>
-        <w:rPr>
-          <w:lang w:val="en-IN"/>
-        </w:rPr>
-        <w:t>github</w:t>
-      </w:r>
-      <w:proofErr w:type="spellEnd"/>
-      <w:r>
-        <w:rPr>
-          <w:lang w:val="en-IN"/>
-        </w:rPr>
-        <w:t xml:space="preserve"> to manage the project and track our individual </w:t>
-      </w:r>
-      <w:proofErr w:type="gramStart"/>
-      <w:r>
-        <w:rPr>
-          <w:lang w:val="en-IN"/>
-        </w:rPr>
-        <w:t>work</w:t>
-      </w:r>
-      <w:proofErr w:type="gramEnd"/>
+      <w:r>
+        <w:rPr>
+          <w:lang w:val="en-IN"/>
+        </w:rPr>
+        <w:t>GitHub</w:t>
+      </w:r>
+      <w:r>
+        <w:rPr>
+          <w:lang w:val="en-IN"/>
+        </w:rPr>
+        <w:t xml:space="preserve"> to manage the project and track our individual work</w:t>
+      </w:r>
     </w:p>
     <w:p>
       <w:pPr>
@@ -331,6 +369,400 @@
                     <a:xfrm>
                       <a:off x="0" y="0"/>
                       <a:ext cx="3215303" cy="4286000"/>
+                    </a:xfrm>
+                    <a:prstGeom prst="rect">
+                      <a:avLst/>
+                    </a:prstGeom>
+                    <a:noFill/>
+                    <a:ln>
+                      <a:noFill/>
+                    </a:ln>
+                  </pic:spPr>
+                </pic:pic>
+              </a:graphicData>
+            </a:graphic>
+          </wp:inline>
+        </w:drawing>
+      </w:r>
+    </w:p>
+    <w:p>
+      <w:pPr>
+        <w:pStyle w:val="ListParagraph"/>
+        <w:rPr>
+          <w:lang w:val="en-IN"/>
+        </w:rPr>
+      </w:pPr>
+    </w:p>
+    <w:p>
+      <w:pPr>
+        <w:rPr>
+          <w:lang w:val="en-IN"/>
+        </w:rPr>
+      </w:pPr>
+    </w:p>
+    <w:p>
+      <w:pPr>
+        <w:rPr>
+          <w:lang w:val="en-IN"/>
+        </w:rPr>
+      </w:pPr>
+    </w:p>
+    <w:p>
+      <w:pPr>
+        <w:rPr>
+          <w:lang w:val="en-IN"/>
+        </w:rPr>
+      </w:pPr>
+    </w:p>
+    <w:p>
+      <w:pPr>
+        <w:rPr>
+          <w:lang w:val="en-IN"/>
+        </w:rPr>
+      </w:pPr>
+    </w:p>
+    <w:p>
+      <w:pPr>
+        <w:rPr>
+          <w:lang w:val="en-IN"/>
+        </w:rPr>
+      </w:pPr>
+    </w:p>
+    <w:p>
+      <w:pPr>
+        <w:rPr>
+          <w:b/>
+          <w:bCs/>
+          <w:sz w:val="32"/>
+          <w:szCs w:val="32"/>
+          <w:lang w:val="en-IN"/>
+        </w:rPr>
+      </w:pPr>
+      <w:r>
+        <w:rPr>
+          <w:b/>
+          <w:bCs/>
+          <w:sz w:val="32"/>
+          <w:szCs w:val="32"/>
+          <w:lang w:val="en-IN"/>
+        </w:rPr>
+        <w:t>Minutes of Meeting</w:t>
+      </w:r>
+      <w:r>
+        <w:rPr>
+          <w:b/>
+          <w:bCs/>
+          <w:sz w:val="32"/>
+          <w:szCs w:val="32"/>
+          <w:lang w:val="en-IN"/>
+        </w:rPr>
+        <w:t xml:space="preserve"> – WA4</w:t>
+      </w:r>
+    </w:p>
+    <w:p>
+      <w:pPr>
+        <w:rPr>
+          <w:lang w:val="en-IN"/>
+        </w:rPr>
+      </w:pPr>
+      <w:r>
+        <w:rPr>
+          <w:b/>
+          <w:bCs/>
+          <w:lang w:val="en-IN"/>
+        </w:rPr>
+        <w:t xml:space="preserve">Date: </w:t>
+      </w:r>
+      <w:r>
+        <w:rPr>
+          <w:lang w:val="en-IN"/>
+        </w:rPr>
+        <w:t>4</w:t>
+      </w:r>
+      <w:r>
+        <w:rPr>
+          <w:vertAlign w:val="superscript"/>
+          <w:lang w:val="en-IN"/>
+        </w:rPr>
+        <w:t>th</w:t>
+      </w:r>
+      <w:r>
+        <w:rPr>
+          <w:lang w:val="en-IN"/>
+        </w:rPr>
+        <w:t xml:space="preserve"> October </w:t>
+      </w:r>
+    </w:p>
+    <w:p>
+      <w:pPr>
+        <w:rPr>
+          <w:lang w:val="en-IN"/>
+        </w:rPr>
+      </w:pPr>
+      <w:r>
+        <w:rPr>
+          <w:b/>
+          <w:bCs/>
+          <w:lang w:val="en-IN"/>
+        </w:rPr>
+        <w:t>Time:</w:t>
+      </w:r>
+      <w:r>
+        <w:rPr>
+          <w:lang w:val="en-IN"/>
+        </w:rPr>
+        <w:t xml:space="preserve"> </w:t>
+      </w:r>
+      <w:r>
+        <w:rPr>
+          <w:lang w:val="en-IN"/>
+        </w:rPr>
+        <w:t>2:45</w:t>
+      </w:r>
+      <w:r>
+        <w:rPr>
+          <w:lang w:val="en-IN"/>
+        </w:rPr>
+        <w:t xml:space="preserve"> PM to </w:t>
+      </w:r>
+      <w:r>
+        <w:rPr>
+          <w:lang w:val="en-IN"/>
+        </w:rPr>
+        <w:t>3:30</w:t>
+      </w:r>
+      <w:r>
+        <w:rPr>
+          <w:lang w:val="en-IN"/>
+        </w:rPr>
+        <w:t xml:space="preserve"> PM</w:t>
+      </w:r>
+    </w:p>
+    <w:p>
+      <w:pPr>
+        <w:rPr>
+          <w:b/>
+          <w:bCs/>
+          <w:lang w:val="en-IN"/>
+        </w:rPr>
+      </w:pPr>
+      <w:r>
+        <w:rPr>
+          <w:b/>
+          <w:bCs/>
+          <w:lang w:val="en-IN"/>
+        </w:rPr>
+        <w:t>Agenda and Discussion:</w:t>
+      </w:r>
+    </w:p>
+    <w:p>
+      <w:pPr>
+        <w:rPr>
+          <w:lang w:val="en-IN"/>
+        </w:rPr>
+      </w:pPr>
+      <w:r>
+        <w:rPr>
+          <w:lang w:val="en-IN"/>
+        </w:rPr>
+        <w:t xml:space="preserve">We came </w:t>
+      </w:r>
+      <w:r>
+        <w:rPr>
+          <w:lang w:val="en-IN"/>
+        </w:rPr>
+        <w:t xml:space="preserve">up </w:t>
+      </w:r>
+      <w:r>
+        <w:rPr>
+          <w:lang w:val="en-IN"/>
+        </w:rPr>
+        <w:t xml:space="preserve">with our individual arguments and </w:t>
+      </w:r>
+      <w:r>
+        <w:rPr>
+          <w:lang w:val="en-IN"/>
+        </w:rPr>
+        <w:t xml:space="preserve">finalized them unanimously so that there were no overlaps between our individual topics. </w:t>
+      </w:r>
+      <w:r>
+        <w:rPr>
+          <w:lang w:val="en-IN"/>
+        </w:rPr>
+        <w:t xml:space="preserve">We also shared sources and summarized some papers between us so as to get good motivation for the topics. </w:t>
+      </w:r>
+    </w:p>
+    <w:p>
+      <w:pPr>
+        <w:rPr>
+          <w:lang w:val="en-IN"/>
+        </w:rPr>
+      </w:pPr>
+    </w:p>
+    <w:p>
+      <w:pPr>
+        <w:rPr>
+          <w:b/>
+          <w:bCs/>
+          <w:lang w:val="en-IN"/>
+        </w:rPr>
+      </w:pPr>
+      <w:r>
+        <w:rPr>
+          <w:b/>
+          <w:bCs/>
+          <w:lang w:val="en-IN"/>
+        </w:rPr>
+        <w:t>Actions:</w:t>
+      </w:r>
+    </w:p>
+    <w:p>
+      <w:pPr>
+        <w:pStyle w:val="ListParagraph"/>
+        <w:numPr>
+          <w:ilvl w:val="0"/>
+          <w:numId w:val="1"/>
+        </w:numPr>
+        <w:rPr>
+          <w:b/>
+          <w:bCs/>
+          <w:lang w:val="en-IN"/>
+        </w:rPr>
+      </w:pPr>
+      <w:r>
+        <w:rPr>
+          <w:lang w:val="en-IN"/>
+        </w:rPr>
+        <w:t>Start writing the individual topics</w:t>
+      </w:r>
+      <w:r>
+        <w:rPr>
+          <w:lang w:val="en-IN"/>
+        </w:rPr>
+        <w:t>.</w:t>
+      </w:r>
+    </w:p>
+    <w:p>
+      <w:pPr>
+        <w:pStyle w:val="ListParagraph"/>
+        <w:numPr>
+          <w:ilvl w:val="0"/>
+          <w:numId w:val="1"/>
+        </w:numPr>
+        <w:rPr>
+          <w:b/>
+          <w:bCs/>
+          <w:lang w:val="en-IN"/>
+        </w:rPr>
+      </w:pPr>
+      <w:r>
+        <w:rPr>
+          <w:lang w:val="en-IN"/>
+        </w:rPr>
+        <w:t>Finish the individual topics by 10</w:t>
+      </w:r>
+      <w:r>
+        <w:rPr>
+          <w:vertAlign w:val="superscript"/>
+          <w:lang w:val="en-IN"/>
+        </w:rPr>
+        <w:t>th</w:t>
+      </w:r>
+      <w:r>
+        <w:rPr>
+          <w:lang w:val="en-IN"/>
+        </w:rPr>
+        <w:t xml:space="preserve"> October and discuss feedback during the tutorial </w:t>
+      </w:r>
+    </w:p>
+    <w:p>
+      <w:pPr>
+        <w:pStyle w:val="ListParagraph"/>
+        <w:numPr>
+          <w:ilvl w:val="0"/>
+          <w:numId w:val="1"/>
+        </w:numPr>
+        <w:rPr>
+          <w:b/>
+          <w:bCs/>
+          <w:lang w:val="en-IN"/>
+        </w:rPr>
+      </w:pPr>
+      <w:r>
+        <w:rPr>
+          <w:lang w:val="en-IN"/>
+        </w:rPr>
+        <w:t>Discuss the introduction on 10</w:t>
+      </w:r>
+      <w:r>
+        <w:rPr>
+          <w:vertAlign w:val="superscript"/>
+          <w:lang w:val="en-IN"/>
+        </w:rPr>
+        <w:t>th</w:t>
+      </w:r>
+      <w:r>
+        <w:rPr>
+          <w:lang w:val="en-IN"/>
+        </w:rPr>
+        <w:t xml:space="preserve"> October. </w:t>
+      </w:r>
+    </w:p>
+    <w:p>
+      <w:pPr>
+        <w:rPr>
+          <w:b/>
+          <w:bCs/>
+          <w:lang w:val="en-IN"/>
+        </w:rPr>
+      </w:pPr>
+    </w:p>
+    <w:p>
+      <w:pPr>
+        <w:rPr>
+          <w:b/>
+          <w:bCs/>
+          <w:lang w:val="en-IN"/>
+        </w:rPr>
+      </w:pPr>
+      <w:r>
+        <w:rPr>
+          <w:noProof/>
+        </w:rPr>
+        <w:drawing>
+          <wp:inline distT="0" distB="0" distL="0" distR="0" wp14:anchorId="4431506C" wp14:editId="71EE76B9">
+            <wp:extent cx="5391339" cy="4043206"/>
+            <wp:effectExtent l="0" t="0" r="0" b="0"/>
+            <wp:docPr id="1597625754" name="Picture 1" descr="A couple of people sitting at a table with laptops&#10;&#10;Description automatically generated"/>
+            <wp:cNvGraphicFramePr>
+              <a:graphicFrameLocks xmlns:a="http://schemas.openxmlformats.org/drawingml/2006/main" noChangeAspect="1"/>
+            </wp:cNvGraphicFramePr>
+            <a:graphic xmlns:a="http://schemas.openxmlformats.org/drawingml/2006/main">
+              <a:graphicData uri="http://schemas.openxmlformats.org/drawingml/2006/picture">
+                <pic:pic xmlns:pic="http://schemas.openxmlformats.org/drawingml/2006/picture">
+                  <pic:nvPicPr>
+                    <pic:cNvPr id="1597625754" name="Picture 1" descr="A couple of people sitting at a table with laptops&#10;&#10;Description automatically generated"/>
+                    <pic:cNvPicPr>
+                      <a:picLocks noChangeAspect="1" noChangeArrowheads="1"/>
+                    </pic:cNvPicPr>
+                  </pic:nvPicPr>
+                  <pic:blipFill>
+                    <a:blip r:embed="rId6" cstate="print">
+                      <a:extLst>
+                        <a:ext uri="{28A0092B-C50C-407E-A947-70E740481C1C}">
+                          <a14:useLocalDpi xmlns:a14="http://schemas.microsoft.com/office/drawing/2010/main" val="0"/>
+                        </a:ext>
+                      </a:extLst>
+                    </a:blip>
+                    <a:srcRect/>
+                    <a:stretch>
+                      <a:fillRect/>
+                    </a:stretch>
+                  </pic:blipFill>
+                  <pic:spPr bwMode="auto">
+                    <a:xfrm>
+                      <a:off x="0" y="0"/>
+                      <a:ext cx="5393141" cy="4044557"/>
                     </a:xfrm>
                     <a:prstGeom prst="rect">
                       <a:avLst/>
@@ -877,6 +1309,7 @@
   <w:style w:type="paragraph" w:default="1" w:styleId="Normal">
     <w:name w:val="Normal"/>
     <w:qFormat/>
+    <w:rsid w:val="006A10F9"/>
   </w:style>
   <w:style w:type="character" w:default="1" w:styleId="DefaultParagraphFont">
     <w:name w:val="Default Paragraph Font"/>

</xml_diff>